<commit_message>
Force add ignored file SRL-D-18-00336_R1.pdf
</commit_message>
<xml_diff>
--- a/paper/REVISE_MANUSCRIPT1/CoverLetter.docx
+++ b/paper/REVISE_MANUSCRIPT1/CoverLetter.docx
@@ -3,180 +3,303 @@
 <w:document xmlns:wpc="http://schemas.microsoft.com/office/word/2010/wordprocessingCanvas" xmlns:mo="http://schemas.microsoft.com/office/mac/office/2008/main" xmlns:mc="http://schemas.openxmlformats.org/markup-compatibility/2006" xmlns:mv="urn:schemas-microsoft-com:mac:vml" xmlns:o="urn:schemas-microsoft-com:office:office" xmlns:r="http://schemas.openxmlformats.org/officeDocument/2006/relationships" xmlns:m="http://schemas.openxmlformats.org/officeDocument/2006/math" xmlns:v="urn:schemas-microsoft-com:vml" xmlns:wp14="http://schemas.microsoft.com/office/word/2010/wordprocessingDrawing" xmlns:wp="http://schemas.openxmlformats.org/drawingml/2006/wordprocessingDrawing" xmlns:w10="urn:schemas-microsoft-com:office:word" xmlns:w="http://schemas.openxmlformats.org/wordprocessingml/2006/main" xmlns:w14="http://schemas.microsoft.com/office/word/2010/wordml" xmlns:wpg="http://schemas.microsoft.com/office/word/2010/wordprocessingGroup" xmlns:wpi="http://schemas.microsoft.com/office/word/2010/wordprocessingInk" xmlns:wne="http://schemas.microsoft.com/office/word/2006/wordml" xmlns:wps="http://schemas.microsoft.com/office/word/2010/wordprocessingShape" mc:Ignorable="w14 wp14">
   <w:body>
     <w:p>
-      <w:r>
-        <w:t xml:space="preserve">Dear </w:t>
-      </w:r>
-      <w:r>
-        <w:t>SRL Editorial Office</w:t>
-      </w:r>
-      <w:r>
-        <w:t>,</w:t>
-      </w:r>
-    </w:p>
-    <w:p/>
-    <w:p>
-      <w:r>
-        <w:t xml:space="preserve">The authors of </w:t>
-      </w:r>
-      <w:r>
-        <w:t>the manuscript “</w:t>
-      </w:r>
-      <w:r>
-        <w:t>OBSrange: A new tool for the precise remote location of Ocean Bottom Seismometers</w:t>
-      </w:r>
-      <w:r>
-        <w:t>”</w:t>
-      </w:r>
-      <w:r>
-        <w:t xml:space="preserve"> would like to</w:t>
-      </w:r>
-      <w:r>
-        <w:t xml:space="preserve"> formally</w:t>
-      </w:r>
-      <w:r>
-        <w:t xml:space="preserve"> request a reduction in publication </w:t>
-      </w:r>
-      <w:r>
-        <w:t>fees</w:t>
-      </w:r>
-      <w:r>
-        <w:t>.</w:t>
-      </w:r>
-      <w:r>
-        <w:t xml:space="preserve"> </w:t>
-      </w:r>
-      <w:r>
-        <w:t>Authors J.B. Russell and S.G. Mosher are PhD students</w:t>
-      </w:r>
-      <w:r>
-        <w:t>,</w:t>
-      </w:r>
-      <w:r>
-        <w:t xml:space="preserve"> and Z. Eilon is an early career scientist.</w:t>
-      </w:r>
-      <w:r>
-        <w:t xml:space="preserve"> This </w:t>
-      </w:r>
-      <w:r>
-        <w:t>article began as a side project</w:t>
-      </w:r>
-      <w:r>
-        <w:t xml:space="preserve"> between the three auth</w:t>
-      </w:r>
-      <w:r>
-        <w:t>ors while aboard the R/V Kilo Mo</w:t>
-      </w:r>
-      <w:r>
-        <w:t>ana</w:t>
-      </w:r>
-      <w:r>
-        <w:t xml:space="preserve"> from</w:t>
-      </w:r>
-      <w:r>
-        <w:t xml:space="preserve"> April to May of 2018</w:t>
-      </w:r>
-      <w:r>
-        <w:t xml:space="preserve"> and has grown into a full manuscript and</w:t>
-      </w:r>
-      <w:r>
-        <w:t xml:space="preserve"> research</w:t>
-      </w:r>
-      <w:r>
-        <w:t xml:space="preserve"> tool that will be openly available to the marine geophysics community. Because</w:t>
-      </w:r>
-      <w:r>
-        <w:t xml:space="preserve"> this was a grassroots collaboration</w:t>
-      </w:r>
-      <w:r>
-        <w:t xml:space="preserve"> </w:t>
-      </w:r>
-      <w:r>
-        <w:t>with</w:t>
-      </w:r>
-      <w:r>
-        <w:t xml:space="preserve"> no formal funding attached to th</w:t>
-      </w:r>
-      <w:r>
-        <w:t>e</w:t>
-      </w:r>
-      <w:r>
-        <w:t xml:space="preserve"> project, </w:t>
-      </w:r>
-      <w:r>
-        <w:t>the authors are lacking the funds</w:t>
-      </w:r>
-      <w:r>
-        <w:t xml:space="preserve"> necessary for publication. </w:t>
-      </w:r>
-      <w:r>
-        <w:t xml:space="preserve">In the event that a reduction in publication charges is granted, Z. Eilon is </w:t>
-      </w:r>
-      <w:r>
-        <w:t>prepared to pay</w:t>
-      </w:r>
-      <w:r>
-        <w:t xml:space="preserve"> half of the </w:t>
-      </w:r>
-      <w:r>
-        <w:t xml:space="preserve">estimated </w:t>
+      <w:pPr>
+        <w:rPr>
+          <w:rFonts w:ascii="Times New Roman" w:hAnsi="Times New Roman" w:cs="Times New Roman"/>
+        </w:rPr>
+      </w:pPr>
+      <w:r>
+        <w:rPr>
+          <w:rFonts w:ascii="Times New Roman" w:hAnsi="Times New Roman" w:cs="Times New Roman"/>
+        </w:rPr>
+        <w:t xml:space="preserve">Dear Dr. </w:t>
+      </w:r>
+      <w:proofErr w:type="spellStart"/>
+      <w:r>
+        <w:rPr>
+          <w:rFonts w:ascii="Times New Roman" w:hAnsi="Times New Roman" w:cs="Times New Roman"/>
+        </w:rPr>
+        <w:t>Peng</w:t>
+      </w:r>
+      <w:proofErr w:type="spellEnd"/>
+      <w:r>
+        <w:rPr>
+          <w:rFonts w:ascii="Times New Roman" w:hAnsi="Times New Roman" w:cs="Times New Roman"/>
+        </w:rPr>
+        <w:t xml:space="preserve"> and Associate Editor,</w:t>
+      </w:r>
+    </w:p>
+    <w:p>
+      <w:pPr>
+        <w:rPr>
+          <w:rFonts w:ascii="Times New Roman" w:hAnsi="Times New Roman" w:cs="Times New Roman"/>
+        </w:rPr>
+      </w:pPr>
+    </w:p>
+    <w:p>
+      <w:pPr>
+        <w:rPr>
+          <w:rFonts w:ascii="Times New Roman" w:hAnsi="Times New Roman" w:cs="Times New Roman"/>
+        </w:rPr>
+      </w:pPr>
+      <w:r>
+        <w:rPr>
+          <w:rFonts w:ascii="Times New Roman" w:hAnsi="Times New Roman" w:cs="Times New Roman"/>
+        </w:rPr>
+        <w:t>We thank you and the two anonymous reviewers for constructive comments toward improving our manuscript “</w:t>
+      </w:r>
+      <w:proofErr w:type="spellStart"/>
+      <w:r>
+        <w:rPr>
+          <w:rFonts w:ascii="Times New Roman" w:hAnsi="Times New Roman" w:cs="Times New Roman"/>
+        </w:rPr>
+        <w:t>OBSrange</w:t>
+      </w:r>
+      <w:proofErr w:type="spellEnd"/>
+      <w:r>
+        <w:rPr>
+          <w:rFonts w:ascii="Times New Roman" w:hAnsi="Times New Roman" w:cs="Times New Roman"/>
+        </w:rPr>
+        <w:t>: A new tool for the precise remote location of Ocean Bottom Seismometers”. Our response to each reviewer comment is in red below. Based on reviewers’ suggestions, the main imp</w:t>
       </w:r>
       <w:bookmarkStart w:id="0" w:name="_GoBack"/>
       <w:bookmarkEnd w:id="0"/>
       <w:r>
-        <w:t>~$1700 publication fee</w:t>
-      </w:r>
-      <w:r>
-        <w:t>.</w:t>
-      </w:r>
-    </w:p>
-    <w:p/>
-    <w:p>
-      <w:r>
-        <w:t>His</w:t>
-      </w:r>
-      <w:r>
-        <w:t xml:space="preserve"> billing information is as follows</w:t>
-      </w:r>
-      <w:r>
-        <w:t>:</w:t>
-      </w:r>
-    </w:p>
-    <w:p>
-      <w:r>
-        <w:t>Zachary Eilon</w:t>
-      </w:r>
-    </w:p>
-    <w:p>
-      <w:r>
-        <w:t>Department of Earth Science</w:t>
-      </w:r>
-    </w:p>
-    <w:p>
-      <w:r>
-        <w:t>2116 Webb Hall</w:t>
-      </w:r>
-    </w:p>
-    <w:p>
-      <w:r>
-        <w:t>University of California Santa Barbara</w:t>
-      </w:r>
-    </w:p>
-    <w:p>
-      <w:r>
-        <w:t>Santa Barbara, California 93106 U.S.A.</w:t>
-      </w:r>
-    </w:p>
-    <w:p/>
-    <w:p/>
-    <w:p>
-      <w:r>
-        <w:t>Best Regards,</w:t>
-      </w:r>
-    </w:p>
-    <w:p>
-      <w:r>
-        <w:t>Joshua B. Russell and coauthors</w:t>
-      </w:r>
+        <w:rPr>
+          <w:rFonts w:ascii="Times New Roman" w:hAnsi="Times New Roman" w:cs="Times New Roman"/>
+        </w:rPr>
+        <w:t xml:space="preserve">rovements made to the manuscript and/or </w:t>
+      </w:r>
+      <w:proofErr w:type="spellStart"/>
+      <w:r>
+        <w:rPr>
+          <w:rFonts w:ascii="Times New Roman" w:hAnsi="Times New Roman" w:cs="Times New Roman"/>
+        </w:rPr>
+        <w:t>OBSrange</w:t>
+      </w:r>
+      <w:proofErr w:type="spellEnd"/>
+      <w:r>
+        <w:rPr>
+          <w:rFonts w:ascii="Times New Roman" w:hAnsi="Times New Roman" w:cs="Times New Roman"/>
+        </w:rPr>
+        <w:t xml:space="preserve"> code include </w:t>
+      </w:r>
+    </w:p>
+    <w:p>
+      <w:pPr>
+        <w:rPr>
+          <w:rFonts w:ascii="Times New Roman" w:hAnsi="Times New Roman" w:cs="Times New Roman"/>
+        </w:rPr>
+      </w:pPr>
+      <w:r>
+        <w:rPr>
+          <w:rFonts w:ascii="Times New Roman" w:hAnsi="Times New Roman" w:cs="Times New Roman"/>
+        </w:rPr>
+        <w:t xml:space="preserve">1) </w:t>
+      </w:r>
+      <w:proofErr w:type="gramStart"/>
+      <w:r>
+        <w:rPr>
+          <w:rFonts w:ascii="Times New Roman" w:hAnsi="Times New Roman" w:cs="Times New Roman"/>
+        </w:rPr>
+        <w:t>the</w:t>
+      </w:r>
+      <w:proofErr w:type="gramEnd"/>
+      <w:r>
+        <w:rPr>
+          <w:rFonts w:ascii="Times New Roman" w:hAnsi="Times New Roman" w:cs="Times New Roman"/>
+        </w:rPr>
+        <w:t xml:space="preserve"> ability to account for refraction through the water column using an automatically selected sound-speed profile appropriate for any deployment region, drawn from the 2009 World Ocean Atlas database; </w:t>
+      </w:r>
+    </w:p>
+    <w:p>
+      <w:pPr>
+        <w:rPr>
+          <w:rFonts w:ascii="Times New Roman" w:hAnsi="Times New Roman" w:cs="Times New Roman"/>
+        </w:rPr>
+      </w:pPr>
+      <w:r>
+        <w:rPr>
+          <w:rFonts w:ascii="Times New Roman" w:hAnsi="Times New Roman" w:cs="Times New Roman"/>
+        </w:rPr>
+        <w:t xml:space="preserve">2) </w:t>
+      </w:r>
+      <w:proofErr w:type="gramStart"/>
+      <w:r>
+        <w:rPr>
+          <w:rFonts w:ascii="Times New Roman" w:hAnsi="Times New Roman" w:cs="Times New Roman"/>
+        </w:rPr>
+        <w:t>a</w:t>
+      </w:r>
+      <w:proofErr w:type="gramEnd"/>
+      <w:r>
+        <w:rPr>
+          <w:rFonts w:ascii="Times New Roman" w:hAnsi="Times New Roman" w:cs="Times New Roman"/>
+        </w:rPr>
+        <w:t xml:space="preserve"> correction for a known horizontal shipboard GPS-transponder offset; </w:t>
+      </w:r>
+    </w:p>
+    <w:p>
+      <w:pPr>
+        <w:rPr>
+          <w:rFonts w:ascii="Times New Roman" w:hAnsi="Times New Roman" w:cs="Times New Roman"/>
+        </w:rPr>
+      </w:pPr>
+      <w:r>
+        <w:rPr>
+          <w:rFonts w:ascii="Times New Roman" w:hAnsi="Times New Roman" w:cs="Times New Roman"/>
+        </w:rPr>
+        <w:t xml:space="preserve">3) </w:t>
+      </w:r>
+      <w:proofErr w:type="gramStart"/>
+      <w:r>
+        <w:rPr>
+          <w:rFonts w:ascii="Times New Roman" w:hAnsi="Times New Roman" w:cs="Times New Roman"/>
+        </w:rPr>
+        <w:t>a</w:t>
+      </w:r>
+      <w:proofErr w:type="gramEnd"/>
+      <w:r>
+        <w:rPr>
+          <w:rFonts w:ascii="Times New Roman" w:hAnsi="Times New Roman" w:cs="Times New Roman"/>
+        </w:rPr>
+        <w:t xml:space="preserve"> discussion of water depth and its effects on uncertainties, optimal survey size, and the ray-bending correction; </w:t>
+      </w:r>
+    </w:p>
+    <w:p>
+      <w:pPr>
+        <w:rPr>
+          <w:rFonts w:ascii="Times New Roman" w:hAnsi="Times New Roman" w:cs="Times New Roman"/>
+        </w:rPr>
+      </w:pPr>
+      <w:r>
+        <w:rPr>
+          <w:rFonts w:ascii="Times New Roman" w:hAnsi="Times New Roman" w:cs="Times New Roman"/>
+        </w:rPr>
+        <w:t xml:space="preserve">4) </w:t>
+      </w:r>
+      <w:proofErr w:type="gramStart"/>
+      <w:r>
+        <w:rPr>
+          <w:rFonts w:ascii="Times New Roman" w:hAnsi="Times New Roman" w:cs="Times New Roman"/>
+        </w:rPr>
+        <w:t>a</w:t>
+      </w:r>
+      <w:proofErr w:type="gramEnd"/>
+      <w:r>
+        <w:rPr>
+          <w:rFonts w:ascii="Times New Roman" w:hAnsi="Times New Roman" w:cs="Times New Roman"/>
+        </w:rPr>
+        <w:t xml:space="preserve"> more complete reference to the ellipsoid correction and demonstrations of its importance for reducing travel-time misfit for both real and synthetic data</w:t>
+      </w:r>
+    </w:p>
+    <w:p>
+      <w:pPr>
+        <w:rPr>
+          <w:rFonts w:ascii="Times New Roman" w:hAnsi="Times New Roman" w:cs="Times New Roman"/>
+        </w:rPr>
+      </w:pPr>
+      <w:r>
+        <w:rPr>
+          <w:rFonts w:ascii="Times New Roman" w:hAnsi="Times New Roman" w:cs="Times New Roman"/>
+        </w:rPr>
+        <w:t xml:space="preserve">5) </w:t>
+      </w:r>
+      <w:proofErr w:type="gramStart"/>
+      <w:r>
+        <w:rPr>
+          <w:rFonts w:ascii="Times New Roman" w:hAnsi="Times New Roman" w:cs="Times New Roman"/>
+        </w:rPr>
+        <w:t>a</w:t>
+      </w:r>
+      <w:proofErr w:type="gramEnd"/>
+      <w:r>
+        <w:rPr>
+          <w:rFonts w:ascii="Times New Roman" w:hAnsi="Times New Roman" w:cs="Times New Roman"/>
+        </w:rPr>
+        <w:t xml:space="preserve"> new Figure 1 detailing coordinate systems and conventions referred to in the body of the code. </w:t>
+      </w:r>
+    </w:p>
+    <w:p>
+      <w:pPr>
+        <w:rPr>
+          <w:rFonts w:ascii="Times New Roman" w:hAnsi="Times New Roman" w:cs="Times New Roman"/>
+        </w:rPr>
+      </w:pPr>
+      <w:r>
+        <w:rPr>
+          <w:rFonts w:ascii="Times New Roman" w:hAnsi="Times New Roman" w:cs="Times New Roman"/>
+        </w:rPr>
+        <w:t xml:space="preserve">All together, the revisions entail 8 new supplementary figures. We have also uploaded for this round of reviews a preliminary User Manual (README.pdf), which outlines the basic structure of the code (inputs, options, outputs) and will be included in the </w:t>
+      </w:r>
+      <w:proofErr w:type="spellStart"/>
+      <w:r>
+        <w:rPr>
+          <w:rFonts w:ascii="Times New Roman" w:hAnsi="Times New Roman" w:cs="Times New Roman"/>
+        </w:rPr>
+        <w:t>OBSrange</w:t>
+      </w:r>
+      <w:proofErr w:type="spellEnd"/>
+      <w:r>
+        <w:rPr>
+          <w:rFonts w:ascii="Times New Roman" w:hAnsi="Times New Roman" w:cs="Times New Roman"/>
+        </w:rPr>
+        <w:t xml:space="preserve"> package upon its official release.</w:t>
+      </w:r>
+    </w:p>
+    <w:p>
+      <w:pPr>
+        <w:rPr>
+          <w:rFonts w:ascii="Times New Roman" w:hAnsi="Times New Roman" w:cs="Times New Roman"/>
+        </w:rPr>
+      </w:pPr>
+    </w:p>
+    <w:p>
+      <w:pPr>
+        <w:rPr>
+          <w:rFonts w:ascii="Times New Roman" w:hAnsi="Times New Roman" w:cs="Times New Roman"/>
+        </w:rPr>
+      </w:pPr>
+      <w:r>
+        <w:rPr>
+          <w:rFonts w:ascii="Times New Roman" w:hAnsi="Times New Roman" w:cs="Times New Roman"/>
+        </w:rPr>
+        <w:t>Regards,</w:t>
+      </w:r>
+    </w:p>
+    <w:p>
+      <w:pPr>
+        <w:rPr>
+          <w:rFonts w:ascii="Times New Roman" w:hAnsi="Times New Roman" w:cs="Times New Roman"/>
+        </w:rPr>
+      </w:pPr>
+      <w:r>
+        <w:rPr>
+          <w:rFonts w:ascii="Times New Roman" w:hAnsi="Times New Roman" w:cs="Times New Roman"/>
+        </w:rPr>
+        <w:t xml:space="preserve">J. Russell, Z. </w:t>
+      </w:r>
+      <w:proofErr w:type="spellStart"/>
+      <w:r>
+        <w:rPr>
+          <w:rFonts w:ascii="Times New Roman" w:hAnsi="Times New Roman" w:cs="Times New Roman"/>
+        </w:rPr>
+        <w:t>Eilon</w:t>
+      </w:r>
+      <w:proofErr w:type="spellEnd"/>
+      <w:r>
+        <w:rPr>
+          <w:rFonts w:ascii="Times New Roman" w:hAnsi="Times New Roman" w:cs="Times New Roman"/>
+        </w:rPr>
+        <w:t>, &amp; S. Mosher</w:t>
+      </w:r>
+    </w:p>
+    <w:p>
+      <w:pPr>
+        <w:rPr>
+          <w:rFonts w:ascii="Times New Roman" w:hAnsi="Times New Roman" w:cs="Times New Roman"/>
+        </w:rPr>
+      </w:pPr>
     </w:p>
     <w:sectPr>
       <w:pgSz w:w="12240" w:h="15840"/>

</xml_diff>